<commit_message>
Lec 11,12 Proyecto Final y Tarea 3
</commit_message>
<xml_diff>
--- a/Proyecto final/Proyecto Final de Economía Computacional.docx
+++ b/Proyecto final/Proyecto Final de Economía Computacional.docx
@@ -1,6 +1,6 @@
 
 <file path=word/document.xml><?xml version="1.0" encoding="utf-8"?>
-<w:document xmlns:wpc="http://schemas.microsoft.com/office/word/2010/wordprocessingCanvas" xmlns:cx="http://schemas.microsoft.com/office/drawing/2014/chartex" xmlns:cx1="http://schemas.microsoft.com/office/drawing/2015/9/8/chartex" xmlns:cx2="http://schemas.microsoft.com/office/drawing/2015/10/21/chartex" xmlns:cx3="http://schemas.microsoft.com/office/drawing/2016/5/9/chartex" xmlns:cx4="http://schemas.microsoft.com/office/drawing/2016/5/10/chartex" xmlns:cx5="http://schemas.microsoft.com/office/drawing/2016/5/11/chartex" xmlns:cx6="http://schemas.microsoft.com/office/drawing/2016/5/12/chartex" xmlns:cx7="http://schemas.microsoft.com/office/drawing/2016/5/13/chartex" xmlns:cx8="http://schemas.microsoft.com/office/drawing/2016/5/14/chartex" xmlns:mc="http://schemas.openxmlformats.org/markup-compatibility/2006" xmlns:aink="http://schemas.microsoft.com/office/drawing/2016/ink" xmlns:am3d="http://schemas.microsoft.com/office/drawing/2017/model3d" xmlns:o="urn:schemas-microsoft-com:office:office" xmlns:r="http://schemas.openxmlformats.org/officeDocument/2006/relationships" xmlns:m="http://schemas.openxmlformats.org/officeDocument/2006/math" xmlns:v="urn:schemas-microsoft-com:vml" xmlns:wp14="http://schemas.microsoft.com/office/word/2010/wordprocessingDrawing" xmlns:wp="http://schemas.openxmlformats.org/drawingml/2006/wordprocessingDrawing" xmlns:w10="urn:schemas-microsoft-com:office:word" xmlns:w="http://schemas.openxmlformats.org/wordprocessingml/2006/main" xmlns:w14="http://schemas.microsoft.com/office/word/2010/wordml" xmlns:w15="http://schemas.microsoft.com/office/word/2012/wordml" xmlns:w16cex="http://schemas.microsoft.com/office/word/2018/wordml/cex" xmlns:w16cid="http://schemas.microsoft.com/office/word/2016/wordml/cid" xmlns:w16="http://schemas.microsoft.com/office/word/2018/wordml" xmlns:w16sdtdh="http://schemas.microsoft.com/office/word/2020/wordml/sdtdatahash" xmlns:w16se="http://schemas.microsoft.com/office/word/2015/wordml/symex" xmlns:wpg="http://schemas.microsoft.com/office/word/2010/wordprocessingGroup" xmlns:wpi="http://schemas.microsoft.com/office/word/2010/wordprocessingInk" xmlns:wne="http://schemas.microsoft.com/office/word/2006/wordml" xmlns:wps="http://schemas.microsoft.com/office/word/2010/wordprocessingShape" mc:Ignorable="w14 w15 w16se w16cid w16 w16cex w16sdtdh wp14">
+<w:document xmlns:wpc="http://schemas.microsoft.com/office/word/2010/wordprocessingCanvas" xmlns:cx="http://schemas.microsoft.com/office/drawing/2014/chartex" xmlns:cx1="http://schemas.microsoft.com/office/drawing/2015/9/8/chartex" xmlns:cx2="http://schemas.microsoft.com/office/drawing/2015/10/21/chartex" xmlns:cx3="http://schemas.microsoft.com/office/drawing/2016/5/9/chartex" xmlns:cx4="http://schemas.microsoft.com/office/drawing/2016/5/10/chartex" xmlns:cx5="http://schemas.microsoft.com/office/drawing/2016/5/11/chartex" xmlns:cx6="http://schemas.microsoft.com/office/drawing/2016/5/12/chartex" xmlns:cx7="http://schemas.microsoft.com/office/drawing/2016/5/13/chartex" xmlns:cx8="http://schemas.microsoft.com/office/drawing/2016/5/14/chartex" xmlns:mc="http://schemas.openxmlformats.org/markup-compatibility/2006" xmlns:aink="http://schemas.microsoft.com/office/drawing/2016/ink" xmlns:am3d="http://schemas.microsoft.com/office/drawing/2017/model3d" xmlns:o="urn:schemas-microsoft-com:office:office" xmlns:r="http://schemas.openxmlformats.org/officeDocument/2006/relationships" xmlns:m="http://schemas.openxmlformats.org/officeDocument/2006/math" xmlns:v="urn:schemas-microsoft-com:vml" xmlns:wp14="http://schemas.microsoft.com/office/word/2010/wordprocessingDrawing" xmlns:wp="http://schemas.openxmlformats.org/drawingml/2006/wordprocessingDrawing" xmlns:w10="urn:schemas-microsoft-com:office:word" xmlns:w="http://schemas.openxmlformats.org/wordprocessingml/2006/main" xmlns:w14="http://schemas.microsoft.com/office/word/2010/wordml" xmlns:w15="http://schemas.microsoft.com/office/word/2012/wordml" xmlns:w16cex="http://schemas.microsoft.com/office/word/2018/wordml/cex" xmlns:w16cid="http://schemas.microsoft.com/office/word/2016/wordml/cid" xmlns:w16="http://schemas.microsoft.com/office/word/2018/wordml" xmlns:w16se="http://schemas.microsoft.com/office/word/2015/wordml/symex" xmlns:wpg="http://schemas.microsoft.com/office/word/2010/wordprocessingGroup" xmlns:wpi="http://schemas.microsoft.com/office/word/2010/wordprocessingInk" xmlns:wne="http://schemas.microsoft.com/office/word/2006/wordml" xmlns:wps="http://schemas.microsoft.com/office/word/2010/wordprocessingShape" mc:Ignorable="w14 w15 w16se w16cid w16 w16cex wp14">
   <w:body>
     <w:p>
       <w:pPr>
@@ -110,6 +110,102 @@
     <w:p>
       <w:pPr>
         <w:rPr>
+          <w:lang w:val="es-MX"/>
+        </w:rPr>
+      </w:pPr>
+      <w:r>
+        <w:rPr>
+          <w:b/>
+          <w:bCs/>
+          <w:lang w:val="es-MX"/>
+        </w:rPr>
+        <w:t>Reglas de asignación:</w:t>
+      </w:r>
+      <w:r>
+        <w:rPr>
+          <w:lang w:val="es-MX"/>
+        </w:rPr>
+        <w:t xml:space="preserve"> Jugaremos a first come first serve. Hay 3 proyectos y 7 equipos. En un proyecto habrá 3 equipos y en los otros 2 habrá sólo 2 equipos. Para elegir su tema, deben contestar al anuncio que haga en Canvas. Si se quedan sin espacio, deben mandar de vuelta su sencond best. </w:t>
+      </w:r>
+    </w:p>
+    <w:p>
+      <w:pPr>
+        <w:rPr>
+          <w:lang w:val="es-MX"/>
+        </w:rPr>
+      </w:pPr>
+      <w:r>
+        <w:rPr>
+          <w:b/>
+          <w:bCs/>
+          <w:lang w:val="es-MX"/>
+        </w:rPr>
+        <w:t>Evaluación:</w:t>
+      </w:r>
+      <w:r>
+        <w:rPr>
+          <w:lang w:val="es-MX"/>
+        </w:rPr>
+        <w:t xml:space="preserve"> Dado que no les haré preguntas específicas en los proyectos, los voy a calificar con base en 3 criterios: </w:t>
+      </w:r>
+    </w:p>
+    <w:p>
+      <w:pPr>
+        <w:pStyle w:val="ListParagraph"/>
+        <w:numPr>
+          <w:ilvl w:val="0"/>
+          <w:numId w:val="8"/>
+        </w:numPr>
+        <w:rPr>
+          <w:lang w:val="es-MX"/>
+        </w:rPr>
+      </w:pPr>
+      <w:r>
+        <w:rPr>
+          <w:lang w:val="es-MX"/>
+        </w:rPr>
+        <w:t xml:space="preserve">Robustez técnica de los algoritmos empleados (50%): Asegurense de justificar las decisiones que tomen al modelar y de mostra que estas son conscientes. </w:t>
+      </w:r>
+    </w:p>
+    <w:p>
+      <w:pPr>
+        <w:pStyle w:val="ListParagraph"/>
+        <w:numPr>
+          <w:ilvl w:val="0"/>
+          <w:numId w:val="8"/>
+        </w:numPr>
+        <w:rPr>
+          <w:lang w:val="es-MX"/>
+        </w:rPr>
+      </w:pPr>
+      <w:r>
+        <w:rPr>
+          <w:lang w:val="es-MX"/>
+        </w:rPr>
+        <w:t>Limpieza del código (20%)</w:t>
+      </w:r>
+    </w:p>
+    <w:p>
+      <w:pPr>
+        <w:pStyle w:val="ListParagraph"/>
+        <w:numPr>
+          <w:ilvl w:val="0"/>
+          <w:numId w:val="8"/>
+        </w:numPr>
+        <w:rPr>
+          <w:lang w:val="es-MX"/>
+        </w:rPr>
+      </w:pPr>
+      <w:r>
+        <w:rPr>
+          <w:lang w:val="es-MX"/>
+        </w:rPr>
+        <w:t>Narrativa del proyecto (30%): Una parte crucial de un buen data scientist es su capacidad de comunicación efectiva. En este sentido, les evaluaré la redacción, EDA y narrativa del documento que entreguen. Imagínense que yo soy su cliente en cada caso</w:t>
+      </w:r>
+    </w:p>
+    <w:p>
+      <w:pPr>
+        <w:rPr>
           <w:b/>
           <w:bCs/>
           <w:lang w:val="es-MX"/>
@@ -132,20 +228,136 @@
           <w:numId w:val="3"/>
         </w:numPr>
         <w:rPr>
-          <w:lang w:val="es-MX"/>
-        </w:rPr>
-      </w:pPr>
-      <w:r>
-        <w:rPr>
-          <w:lang w:val="es-MX"/>
-        </w:rPr>
-        <w:t xml:space="preserve">El impacto de Prospera sobre </w:t>
-      </w:r>
-      <w:r>
-        <w:rPr>
-          <w:lang w:val="es-MX"/>
-        </w:rPr>
-        <w:t>la educación a nivel familia</w:t>
+          <w:b/>
+          <w:bCs/>
+          <w:lang w:val="es-MX"/>
+        </w:rPr>
+      </w:pPr>
+      <w:r>
+        <w:rPr>
+          <w:b/>
+          <w:bCs/>
+          <w:lang w:val="es-MX"/>
+        </w:rPr>
+        <w:t>El impacto de Prospera</w:t>
+      </w:r>
+      <w:r>
+        <w:rPr>
+          <w:b/>
+          <w:bCs/>
+          <w:lang w:val="es-MX"/>
+        </w:rPr>
+        <w:t>/Focalización</w:t>
+      </w:r>
+      <w:r>
+        <w:rPr>
+          <w:b/>
+          <w:bCs/>
+          <w:lang w:val="es-MX"/>
+        </w:rPr>
+        <w:t xml:space="preserve">: </w:t>
+      </w:r>
+    </w:p>
+    <w:p>
+      <w:pPr>
+        <w:pStyle w:val="ListParagraph"/>
+        <w:rPr>
+          <w:lang w:val="es-MX"/>
+        </w:rPr>
+      </w:pPr>
+      <w:r>
+        <w:rPr>
+          <w:lang w:val="es-MX"/>
+        </w:rPr>
+        <w:t>Datos: ENIGH 2018</w:t>
+      </w:r>
+    </w:p>
+    <w:p>
+      <w:pPr>
+        <w:pStyle w:val="ListParagraph"/>
+        <w:rPr>
+          <w:lang w:val="es-MX"/>
+        </w:rPr>
+      </w:pPr>
+      <w:r>
+        <w:rPr>
+          <w:lang w:val="es-MX"/>
+        </w:rPr>
+        <w:t>Objetivo: Eres un Data Scientist trabajando para el gobierno. Ante una escasez de recursos públicos, te piden hacer una evaluación del impacto del programa PROSPERA sobre:</w:t>
+      </w:r>
+    </w:p>
+    <w:p>
+      <w:pPr>
+        <w:pStyle w:val="ListParagraph"/>
+        <w:numPr>
+          <w:ilvl w:val="0"/>
+          <w:numId w:val="4"/>
+        </w:numPr>
+        <w:rPr>
+          <w:lang w:val="es-MX"/>
+        </w:rPr>
+      </w:pPr>
+      <w:r>
+        <w:rPr>
+          <w:lang w:val="es-MX"/>
+        </w:rPr>
+        <w:t xml:space="preserve">La alimentación del hogar: </w:t>
+      </w:r>
+      <w:r>
+        <w:rPr>
+          <w:lang w:val="es-MX"/>
+        </w:rPr>
+        <w:t>“Alguna vez se preocupó porque faltara comida?”</w:t>
+      </w:r>
+    </w:p>
+    <w:p>
+      <w:pPr>
+        <w:pStyle w:val="ListParagraph"/>
+        <w:numPr>
+          <w:ilvl w:val="0"/>
+          <w:numId w:val="4"/>
+        </w:numPr>
+        <w:rPr>
+          <w:lang w:val="es-MX"/>
+        </w:rPr>
+      </w:pPr>
+      <w:r>
+        <w:rPr>
+          <w:lang w:val="es-MX"/>
+        </w:rPr>
+        <w:t>La probabilidad de que los miembros del hogar tuvieran un empleo informal.</w:t>
+      </w:r>
+    </w:p>
+    <w:p>
+      <w:pPr>
+        <w:pStyle w:val="ListParagraph"/>
+        <w:numPr>
+          <w:ilvl w:val="0"/>
+          <w:numId w:val="4"/>
+        </w:numPr>
+        <w:rPr>
+          <w:lang w:val="es-MX"/>
+        </w:rPr>
+      </w:pPr>
+      <w:r>
+        <w:rPr>
+          <w:lang w:val="es-MX"/>
+        </w:rPr>
+        <w:t>La probabilidad de los integrantes terminaran la secundaria.</w:t>
+      </w:r>
+    </w:p>
+    <w:p>
+      <w:pPr>
+        <w:ind w:left="360"/>
+        <w:rPr>
+          <w:lang w:val="es-MX"/>
+        </w:rPr>
+      </w:pPr>
+      <w:r>
+        <w:rPr>
+          <w:lang w:val="es-MX"/>
+        </w:rPr>
+        <w:t xml:space="preserve">Con base en tu análisis, se plantea focalizar el programar únicamente a los hogares cuyo impacto es alto y significativo en al menos 2 variables. De que tamaño quedaría el programa? Cuál sería el impacto total (vs sin focalizar)? Cuál sería el impacto promedio? </w:t>
       </w:r>
     </w:p>
     <w:p>
@@ -155,15 +367,295 @@
           <w:ilvl w:val="0"/>
           <w:numId w:val="3"/>
         </w:numPr>
-        <w:rPr>
-          <w:lang w:val="es-MX"/>
-        </w:rPr>
-      </w:pPr>
-      <w:r>
-        <w:rPr>
-          <w:lang w:val="es-MX"/>
-        </w:rPr>
-        <w:t>Cuál será</w:t>
+        <w:spacing w:after="120"/>
+        <w:ind w:left="714" w:hanging="357"/>
+        <w:contextualSpacing w:val="0"/>
+        <w:rPr>
+          <w:b/>
+          <w:bCs/>
+          <w:lang w:val="es-MX"/>
+        </w:rPr>
+      </w:pPr>
+      <w:r>
+        <w:rPr>
+          <w:b/>
+          <w:bCs/>
+          <w:lang w:val="es-MX"/>
+        </w:rPr>
+        <w:t>Amazon Reviews:</w:t>
+      </w:r>
+    </w:p>
+    <w:p>
+      <w:pPr>
+        <w:pStyle w:val="ListParagraph"/>
+        <w:rPr>
+          <w:lang w:val="es-MX"/>
+        </w:rPr>
+      </w:pPr>
+      <w:r>
+        <w:rPr>
+          <w:lang w:val="es-MX"/>
+        </w:rPr>
+        <w:t>Datos: Review_subset.csv</w:t>
+      </w:r>
+    </w:p>
+    <w:p>
+      <w:pPr>
+        <w:pStyle w:val="ListParagraph"/>
+        <w:rPr>
+          <w:lang w:val="es-MX"/>
+        </w:rPr>
+      </w:pPr>
+      <w:r>
+        <w:rPr>
+          <w:lang w:val="es-MX"/>
+        </w:rPr>
+        <w:t>Ob</w:t>
+      </w:r>
+      <w:r>
+        <w:rPr>
+          <w:lang w:val="es-MX"/>
+        </w:rPr>
+        <w:t xml:space="preserve">jetivo: Eres Data Scientist para Amazon. A la empresa le gustaría </w:t>
+      </w:r>
+      <w:r>
+        <w:rPr>
+          <w:lang w:val="es-MX"/>
+        </w:rPr>
+        <w:t>que elabores un reporte que</w:t>
+      </w:r>
+      <w:r>
+        <w:rPr>
+          <w:lang w:val="es-MX"/>
+        </w:rPr>
+        <w:t>:</w:t>
+      </w:r>
+    </w:p>
+    <w:p>
+      <w:pPr>
+        <w:pStyle w:val="ListParagraph"/>
+        <w:numPr>
+          <w:ilvl w:val="0"/>
+          <w:numId w:val="5"/>
+        </w:numPr>
+        <w:rPr>
+          <w:lang w:val="es-MX"/>
+        </w:rPr>
+      </w:pPr>
+      <w:r>
+        <w:rPr>
+          <w:lang w:val="es-MX"/>
+        </w:rPr>
+        <w:t>Identifique cuáles son los productos que mejor pronóstican cada calificación de reviews (1 a 5)</w:t>
+      </w:r>
+      <w:r>
+        <w:rPr>
+          <w:lang w:val="es-MX"/>
+        </w:rPr>
+        <w:t>. Para esto, debes elaborar un modelo de predicción de la calificación con base en el tipo de producto y el texto de los reviews. Elaboren sobre cuál modelo eligieron y muestren todo el flow.</w:t>
+      </w:r>
+    </w:p>
+    <w:p>
+      <w:pPr>
+        <w:pStyle w:val="ListParagraph"/>
+        <w:numPr>
+          <w:ilvl w:val="0"/>
+          <w:numId w:val="5"/>
+        </w:numPr>
+        <w:rPr>
+          <w:lang w:val="es-MX"/>
+        </w:rPr>
+      </w:pPr>
+      <w:r>
+        <w:rPr>
+          <w:lang w:val="es-MX"/>
+        </w:rPr>
+        <w:t xml:space="preserve">Cuáles son los temas que más se hablan en cada review </w:t>
+      </w:r>
+    </w:p>
+    <w:p>
+      <w:pPr>
+        <w:pStyle w:val="ListParagraph"/>
+        <w:numPr>
+          <w:ilvl w:val="0"/>
+          <w:numId w:val="5"/>
+        </w:numPr>
+        <w:rPr>
+          <w:lang w:val="es-MX"/>
+        </w:rPr>
+      </w:pPr>
+      <w:r>
+        <w:rPr>
+          <w:lang w:val="es-MX"/>
+        </w:rPr>
+        <w:lastRenderedPageBreak/>
+        <w:t>Si se puede reemplazar el score númerico con un score de NLP (i.e. un análisis de sentimiento)</w:t>
+      </w:r>
+    </w:p>
+    <w:p>
+      <w:pPr>
+        <w:pStyle w:val="ListParagraph"/>
+        <w:numPr>
+          <w:ilvl w:val="0"/>
+          <w:numId w:val="3"/>
+        </w:numPr>
+        <w:rPr>
+          <w:b/>
+          <w:bCs/>
+        </w:rPr>
+      </w:pPr>
+      <w:r>
+        <w:rPr>
+          <w:b/>
+          <w:bCs/>
+        </w:rPr>
+        <w:t>Wheelie Wonka Bike Station ride prediction</w:t>
+      </w:r>
+    </w:p>
+    <w:p>
+      <w:pPr>
+        <w:pStyle w:val="ListParagraph"/>
+      </w:pPr>
+      <w:proofErr w:type="spellStart"/>
+      <w:r>
+        <w:t>Datos</w:t>
+      </w:r>
+      <w:proofErr w:type="spellEnd"/>
+      <w:r>
+        <w:t xml:space="preserve">: </w:t>
+      </w:r>
+      <w:r>
+        <w:t>hubway_stations.csv, hubway_trips.csv, weather.csv</w:t>
+      </w:r>
+    </w:p>
+    <w:p>
+      <w:pPr>
+        <w:pStyle w:val="ListParagraph"/>
+        <w:rPr>
+          <w:lang w:val="es-ES"/>
+        </w:rPr>
+      </w:pPr>
+      <w:r>
+        <w:rPr>
+          <w:lang w:val="es-ES"/>
+        </w:rPr>
+        <w:t xml:space="preserve">Objetivo: </w:t>
+      </w:r>
+      <w:proofErr w:type="spellStart"/>
+      <w:r>
+        <w:rPr>
+          <w:lang w:val="es-ES"/>
+        </w:rPr>
+        <w:t>Wheelie</w:t>
+      </w:r>
+      <w:proofErr w:type="spellEnd"/>
+      <w:r>
+        <w:rPr>
+          <w:lang w:val="es-ES"/>
+        </w:rPr>
+        <w:t xml:space="preserve"> </w:t>
+      </w:r>
+      <w:proofErr w:type="spellStart"/>
+      <w:r>
+        <w:rPr>
+          <w:lang w:val="es-ES"/>
+        </w:rPr>
+        <w:t>Wonka</w:t>
+      </w:r>
+      <w:proofErr w:type="spellEnd"/>
+      <w:r>
+        <w:rPr>
+          <w:lang w:val="es-ES"/>
+        </w:rPr>
+        <w:t xml:space="preserve"> </w:t>
+      </w:r>
+      <w:r>
+        <w:rPr>
+          <w:lang w:val="es-ES"/>
+        </w:rPr>
+        <w:t xml:space="preserve">es una empresa de </w:t>
+      </w:r>
+      <w:proofErr w:type="spellStart"/>
+      <w:r>
+        <w:rPr>
+          <w:lang w:val="es-ES"/>
+        </w:rPr>
+        <w:t>bike</w:t>
+      </w:r>
+      <w:proofErr w:type="spellEnd"/>
+      <w:r>
+        <w:rPr>
+          <w:lang w:val="es-ES"/>
+        </w:rPr>
+        <w:t xml:space="preserve"> </w:t>
+      </w:r>
+      <w:proofErr w:type="spellStart"/>
+      <w:r>
+        <w:rPr>
+          <w:lang w:val="es-ES"/>
+        </w:rPr>
+        <w:t>sharing</w:t>
+      </w:r>
+      <w:proofErr w:type="spellEnd"/>
+      <w:r>
+        <w:rPr>
+          <w:lang w:val="es-ES"/>
+        </w:rPr>
+        <w:t xml:space="preserve"> en Boston. Quieren tu ayuda para que los usuarios vean en la cantidad de bicicletas disponibles en cada estación en tiempo ‘real’. Para ello, te dispones a predecir primero la duración del viaje. En tu entrega se te pide: </w:t>
+      </w:r>
+    </w:p>
+    <w:p>
+      <w:pPr>
+        <w:pStyle w:val="ListParagraph"/>
+        <w:numPr>
+          <w:ilvl w:val="0"/>
+          <w:numId w:val="7"/>
+        </w:numPr>
+        <w:rPr>
+          <w:lang w:val="es-ES"/>
+        </w:rPr>
+      </w:pPr>
+      <w:r>
+        <w:rPr>
+          <w:lang w:val="es-ES"/>
+        </w:rPr>
+        <w:t>Generar un modelo que pronostique la duración de los viajes (muestra porqué tu modelo es campeón).</w:t>
+      </w:r>
+    </w:p>
+    <w:p>
+      <w:pPr>
+        <w:pStyle w:val="ListParagraph"/>
+        <w:numPr>
+          <w:ilvl w:val="0"/>
+          <w:numId w:val="7"/>
+        </w:numPr>
+        <w:rPr>
+          <w:lang w:val="es-ES"/>
+        </w:rPr>
+      </w:pPr>
+      <w:r>
+        <w:rPr>
+          <w:lang w:val="es-ES"/>
+        </w:rPr>
+        <w:t xml:space="preserve">Mostrar patrones geográficos en los viajes observados en la base de datos. ¿Cuáles son los factores que hacen que un viaje duré más o menos? </w:t>
+      </w:r>
+    </w:p>
+    <w:p>
+      <w:pPr>
+        <w:pStyle w:val="ListParagraph"/>
+        <w:numPr>
+          <w:ilvl w:val="0"/>
+          <w:numId w:val="7"/>
+        </w:numPr>
+        <w:rPr>
+          <w:lang w:val="es-ES"/>
+        </w:rPr>
+      </w:pPr>
+      <w:r>
+        <w:rPr>
+          <w:lang w:val="es-ES"/>
+        </w:rPr>
+        <w:t xml:space="preserve">Con el modelo, genera una solución de negocio para estimar cuántas bicicletas habrá en cada estación por cada 10 minutos. </w:t>
       </w:r>
     </w:p>
     <w:sectPr>
@@ -177,8 +669,180 @@
 </file>
 
 <file path=word/numbering.xml><?xml version="1.0" encoding="utf-8"?>
-<w:numbering xmlns:wpc="http://schemas.microsoft.com/office/word/2010/wordprocessingCanvas" xmlns:cx="http://schemas.microsoft.com/office/drawing/2014/chartex" xmlns:cx1="http://schemas.microsoft.com/office/drawing/2015/9/8/chartex" xmlns:cx2="http://schemas.microsoft.com/office/drawing/2015/10/21/chartex" xmlns:cx3="http://schemas.microsoft.com/office/drawing/2016/5/9/chartex" xmlns:cx4="http://schemas.microsoft.com/office/drawing/2016/5/10/chartex" xmlns:cx5="http://schemas.microsoft.com/office/drawing/2016/5/11/chartex" xmlns:cx6="http://schemas.microsoft.com/office/drawing/2016/5/12/chartex" xmlns:cx7="http://schemas.microsoft.com/office/drawing/2016/5/13/chartex" xmlns:cx8="http://schemas.microsoft.com/office/drawing/2016/5/14/chartex" xmlns:mc="http://schemas.openxmlformats.org/markup-compatibility/2006" xmlns:aink="http://schemas.microsoft.com/office/drawing/2016/ink" xmlns:am3d="http://schemas.microsoft.com/office/drawing/2017/model3d" xmlns:o="urn:schemas-microsoft-com:office:office" xmlns:r="http://schemas.openxmlformats.org/officeDocument/2006/relationships" xmlns:m="http://schemas.openxmlformats.org/officeDocument/2006/math" xmlns:v="urn:schemas-microsoft-com:vml" xmlns:wp14="http://schemas.microsoft.com/office/word/2010/wordprocessingDrawing" xmlns:wp="http://schemas.openxmlformats.org/drawingml/2006/wordprocessingDrawing" xmlns:w10="urn:schemas-microsoft-com:office:word" xmlns:w="http://schemas.openxmlformats.org/wordprocessingml/2006/main" xmlns:w14="http://schemas.microsoft.com/office/word/2010/wordml" xmlns:w15="http://schemas.microsoft.com/office/word/2012/wordml" xmlns:w16cex="http://schemas.microsoft.com/office/word/2018/wordml/cex" xmlns:w16cid="http://schemas.microsoft.com/office/word/2016/wordml/cid" xmlns:w16="http://schemas.microsoft.com/office/word/2018/wordml" xmlns:w16sdtdh="http://schemas.microsoft.com/office/word/2020/wordml/sdtdatahash" xmlns:w16se="http://schemas.microsoft.com/office/word/2015/wordml/symex" xmlns:wpg="http://schemas.microsoft.com/office/word/2010/wordprocessingGroup" xmlns:wpi="http://schemas.microsoft.com/office/word/2010/wordprocessingInk" xmlns:wne="http://schemas.microsoft.com/office/word/2006/wordml" xmlns:wps="http://schemas.microsoft.com/office/word/2010/wordprocessingShape" mc:Ignorable="w14 w15 w16se w16cid w16 w16cex w16sdtdh wp14">
+<w:numbering xmlns:wpc="http://schemas.microsoft.com/office/word/2010/wordprocessingCanvas" xmlns:cx="http://schemas.microsoft.com/office/drawing/2014/chartex" xmlns:cx1="http://schemas.microsoft.com/office/drawing/2015/9/8/chartex" xmlns:cx2="http://schemas.microsoft.com/office/drawing/2015/10/21/chartex" xmlns:cx3="http://schemas.microsoft.com/office/drawing/2016/5/9/chartex" xmlns:cx4="http://schemas.microsoft.com/office/drawing/2016/5/10/chartex" xmlns:cx5="http://schemas.microsoft.com/office/drawing/2016/5/11/chartex" xmlns:cx6="http://schemas.microsoft.com/office/drawing/2016/5/12/chartex" xmlns:cx7="http://schemas.microsoft.com/office/drawing/2016/5/13/chartex" xmlns:cx8="http://schemas.microsoft.com/office/drawing/2016/5/14/chartex" xmlns:mc="http://schemas.openxmlformats.org/markup-compatibility/2006" xmlns:aink="http://schemas.microsoft.com/office/drawing/2016/ink" xmlns:am3d="http://schemas.microsoft.com/office/drawing/2017/model3d" xmlns:o="urn:schemas-microsoft-com:office:office" xmlns:r="http://schemas.openxmlformats.org/officeDocument/2006/relationships" xmlns:m="http://schemas.openxmlformats.org/officeDocument/2006/math" xmlns:v="urn:schemas-microsoft-com:vml" xmlns:wp14="http://schemas.microsoft.com/office/word/2010/wordprocessingDrawing" xmlns:wp="http://schemas.openxmlformats.org/drawingml/2006/wordprocessingDrawing" xmlns:w10="urn:schemas-microsoft-com:office:word" xmlns:w="http://schemas.openxmlformats.org/wordprocessingml/2006/main" xmlns:w14="http://schemas.microsoft.com/office/word/2010/wordml" xmlns:w15="http://schemas.microsoft.com/office/word/2012/wordml" xmlns:w16cex="http://schemas.microsoft.com/office/word/2018/wordml/cex" xmlns:w16cid="http://schemas.microsoft.com/office/word/2016/wordml/cid" xmlns:w16="http://schemas.microsoft.com/office/word/2018/wordml" xmlns:w16se="http://schemas.microsoft.com/office/word/2015/wordml/symex" xmlns:wpg="http://schemas.microsoft.com/office/word/2010/wordprocessingGroup" xmlns:wpi="http://schemas.microsoft.com/office/word/2010/wordprocessingInk" xmlns:wne="http://schemas.microsoft.com/office/word/2006/wordml" xmlns:wps="http://schemas.microsoft.com/office/word/2010/wordprocessingShape" mc:Ignorable="w14 w15 w16se w16cid w16 w16cex wp14">
   <w:abstractNum w:abstractNumId="0" w15:restartNumberingAfterBreak="0">
+    <w:nsid w:val="17BB192B"/>
+    <w:multiLevelType w:val="hybridMultilevel"/>
+    <w:tmpl w:val="9B604F46"/>
+    <w:lvl w:ilvl="0" w:tplc="04090017">
+      <w:start w:val="1"/>
+      <w:numFmt w:val="lowerLetter"/>
+      <w:lvlText w:val="%1)"/>
+      <w:lvlJc w:val="left"/>
+      <w:pPr>
+        <w:ind w:left="1440" w:hanging="360"/>
+      </w:pPr>
+    </w:lvl>
+    <w:lvl w:ilvl="1" w:tplc="04090019" w:tentative="1">
+      <w:start w:val="1"/>
+      <w:numFmt w:val="lowerLetter"/>
+      <w:lvlText w:val="%2."/>
+      <w:lvlJc w:val="left"/>
+      <w:pPr>
+        <w:ind w:left="2160" w:hanging="360"/>
+      </w:pPr>
+    </w:lvl>
+    <w:lvl w:ilvl="2" w:tplc="0409001B" w:tentative="1">
+      <w:start w:val="1"/>
+      <w:numFmt w:val="lowerRoman"/>
+      <w:lvlText w:val="%3."/>
+      <w:lvlJc w:val="right"/>
+      <w:pPr>
+        <w:ind w:left="2880" w:hanging="180"/>
+      </w:pPr>
+    </w:lvl>
+    <w:lvl w:ilvl="3" w:tplc="0409000F" w:tentative="1">
+      <w:start w:val="1"/>
+      <w:numFmt w:val="decimal"/>
+      <w:lvlText w:val="%4."/>
+      <w:lvlJc w:val="left"/>
+      <w:pPr>
+        <w:ind w:left="3600" w:hanging="360"/>
+      </w:pPr>
+    </w:lvl>
+    <w:lvl w:ilvl="4" w:tplc="04090019" w:tentative="1">
+      <w:start w:val="1"/>
+      <w:numFmt w:val="lowerLetter"/>
+      <w:lvlText w:val="%5."/>
+      <w:lvlJc w:val="left"/>
+      <w:pPr>
+        <w:ind w:left="4320" w:hanging="360"/>
+      </w:pPr>
+    </w:lvl>
+    <w:lvl w:ilvl="5" w:tplc="0409001B" w:tentative="1">
+      <w:start w:val="1"/>
+      <w:numFmt w:val="lowerRoman"/>
+      <w:lvlText w:val="%6."/>
+      <w:lvlJc w:val="right"/>
+      <w:pPr>
+        <w:ind w:left="5040" w:hanging="180"/>
+      </w:pPr>
+    </w:lvl>
+    <w:lvl w:ilvl="6" w:tplc="0409000F" w:tentative="1">
+      <w:start w:val="1"/>
+      <w:numFmt w:val="decimal"/>
+      <w:lvlText w:val="%7."/>
+      <w:lvlJc w:val="left"/>
+      <w:pPr>
+        <w:ind w:left="5760" w:hanging="360"/>
+      </w:pPr>
+    </w:lvl>
+    <w:lvl w:ilvl="7" w:tplc="04090019" w:tentative="1">
+      <w:start w:val="1"/>
+      <w:numFmt w:val="lowerLetter"/>
+      <w:lvlText w:val="%8."/>
+      <w:lvlJc w:val="left"/>
+      <w:pPr>
+        <w:ind w:left="6480" w:hanging="360"/>
+      </w:pPr>
+    </w:lvl>
+    <w:lvl w:ilvl="8" w:tplc="0409001B" w:tentative="1">
+      <w:start w:val="1"/>
+      <w:numFmt w:val="lowerRoman"/>
+      <w:lvlText w:val="%9."/>
+      <w:lvlJc w:val="right"/>
+      <w:pPr>
+        <w:ind w:left="7200" w:hanging="180"/>
+      </w:pPr>
+    </w:lvl>
+  </w:abstractNum>
+  <w:abstractNum w:abstractNumId="1" w15:restartNumberingAfterBreak="0">
+    <w:nsid w:val="35164A65"/>
+    <w:multiLevelType w:val="hybridMultilevel"/>
+    <w:tmpl w:val="AB80C908"/>
+    <w:lvl w:ilvl="0" w:tplc="04090017">
+      <w:start w:val="1"/>
+      <w:numFmt w:val="lowerLetter"/>
+      <w:lvlText w:val="%1)"/>
+      <w:lvlJc w:val="left"/>
+      <w:pPr>
+        <w:ind w:left="1440" w:hanging="360"/>
+      </w:pPr>
+    </w:lvl>
+    <w:lvl w:ilvl="1" w:tplc="04090019" w:tentative="1">
+      <w:start w:val="1"/>
+      <w:numFmt w:val="lowerLetter"/>
+      <w:lvlText w:val="%2."/>
+      <w:lvlJc w:val="left"/>
+      <w:pPr>
+        <w:ind w:left="2160" w:hanging="360"/>
+      </w:pPr>
+    </w:lvl>
+    <w:lvl w:ilvl="2" w:tplc="0409001B" w:tentative="1">
+      <w:start w:val="1"/>
+      <w:numFmt w:val="lowerRoman"/>
+      <w:lvlText w:val="%3."/>
+      <w:lvlJc w:val="right"/>
+      <w:pPr>
+        <w:ind w:left="2880" w:hanging="180"/>
+      </w:pPr>
+    </w:lvl>
+    <w:lvl w:ilvl="3" w:tplc="0409000F" w:tentative="1">
+      <w:start w:val="1"/>
+      <w:numFmt w:val="decimal"/>
+      <w:lvlText w:val="%4."/>
+      <w:lvlJc w:val="left"/>
+      <w:pPr>
+        <w:ind w:left="3600" w:hanging="360"/>
+      </w:pPr>
+    </w:lvl>
+    <w:lvl w:ilvl="4" w:tplc="04090019" w:tentative="1">
+      <w:start w:val="1"/>
+      <w:numFmt w:val="lowerLetter"/>
+      <w:lvlText w:val="%5."/>
+      <w:lvlJc w:val="left"/>
+      <w:pPr>
+        <w:ind w:left="4320" w:hanging="360"/>
+      </w:pPr>
+    </w:lvl>
+    <w:lvl w:ilvl="5" w:tplc="0409001B" w:tentative="1">
+      <w:start w:val="1"/>
+      <w:numFmt w:val="lowerRoman"/>
+      <w:lvlText w:val="%6."/>
+      <w:lvlJc w:val="right"/>
+      <w:pPr>
+        <w:ind w:left="5040" w:hanging="180"/>
+      </w:pPr>
+    </w:lvl>
+    <w:lvl w:ilvl="6" w:tplc="0409000F" w:tentative="1">
+      <w:start w:val="1"/>
+      <w:numFmt w:val="decimal"/>
+      <w:lvlText w:val="%7."/>
+      <w:lvlJc w:val="left"/>
+      <w:pPr>
+        <w:ind w:left="5760" w:hanging="360"/>
+      </w:pPr>
+    </w:lvl>
+    <w:lvl w:ilvl="7" w:tplc="04090019" w:tentative="1">
+      <w:start w:val="1"/>
+      <w:numFmt w:val="lowerLetter"/>
+      <w:lvlText w:val="%8."/>
+      <w:lvlJc w:val="left"/>
+      <w:pPr>
+        <w:ind w:left="6480" w:hanging="360"/>
+      </w:pPr>
+    </w:lvl>
+    <w:lvl w:ilvl="8" w:tplc="0409001B" w:tentative="1">
+      <w:start w:val="1"/>
+      <w:numFmt w:val="lowerRoman"/>
+      <w:lvlText w:val="%9."/>
+      <w:lvlJc w:val="right"/>
+      <w:pPr>
+        <w:ind w:left="7200" w:hanging="180"/>
+      </w:pPr>
+    </w:lvl>
+  </w:abstractNum>
+  <w:abstractNum w:abstractNumId="2" w15:restartNumberingAfterBreak="0">
     <w:nsid w:val="3B945B96"/>
     <w:multiLevelType w:val="hybridMultilevel"/>
     <w:tmpl w:val="9496B5D2"/>
@@ -291,7 +955,93 @@
       </w:rPr>
     </w:lvl>
   </w:abstractNum>
-  <w:abstractNum w:abstractNumId="1" w15:restartNumberingAfterBreak="0">
+  <w:abstractNum w:abstractNumId="3" w15:restartNumberingAfterBreak="0">
+    <w:nsid w:val="3C9979FC"/>
+    <w:multiLevelType w:val="hybridMultilevel"/>
+    <w:tmpl w:val="35E29CFC"/>
+    <w:lvl w:ilvl="0" w:tplc="04090017">
+      <w:start w:val="1"/>
+      <w:numFmt w:val="lowerLetter"/>
+      <w:lvlText w:val="%1)"/>
+      <w:lvlJc w:val="left"/>
+      <w:pPr>
+        <w:ind w:left="1440" w:hanging="360"/>
+      </w:pPr>
+    </w:lvl>
+    <w:lvl w:ilvl="1" w:tplc="04090019" w:tentative="1">
+      <w:start w:val="1"/>
+      <w:numFmt w:val="lowerLetter"/>
+      <w:lvlText w:val="%2."/>
+      <w:lvlJc w:val="left"/>
+      <w:pPr>
+        <w:ind w:left="2160" w:hanging="360"/>
+      </w:pPr>
+    </w:lvl>
+    <w:lvl w:ilvl="2" w:tplc="0409001B" w:tentative="1">
+      <w:start w:val="1"/>
+      <w:numFmt w:val="lowerRoman"/>
+      <w:lvlText w:val="%3."/>
+      <w:lvlJc w:val="right"/>
+      <w:pPr>
+        <w:ind w:left="2880" w:hanging="180"/>
+      </w:pPr>
+    </w:lvl>
+    <w:lvl w:ilvl="3" w:tplc="0409000F" w:tentative="1">
+      <w:start w:val="1"/>
+      <w:numFmt w:val="decimal"/>
+      <w:lvlText w:val="%4."/>
+      <w:lvlJc w:val="left"/>
+      <w:pPr>
+        <w:ind w:left="3600" w:hanging="360"/>
+      </w:pPr>
+    </w:lvl>
+    <w:lvl w:ilvl="4" w:tplc="04090019" w:tentative="1">
+      <w:start w:val="1"/>
+      <w:numFmt w:val="lowerLetter"/>
+      <w:lvlText w:val="%5."/>
+      <w:lvlJc w:val="left"/>
+      <w:pPr>
+        <w:ind w:left="4320" w:hanging="360"/>
+      </w:pPr>
+    </w:lvl>
+    <w:lvl w:ilvl="5" w:tplc="0409001B" w:tentative="1">
+      <w:start w:val="1"/>
+      <w:numFmt w:val="lowerRoman"/>
+      <w:lvlText w:val="%6."/>
+      <w:lvlJc w:val="right"/>
+      <w:pPr>
+        <w:ind w:left="5040" w:hanging="180"/>
+      </w:pPr>
+    </w:lvl>
+    <w:lvl w:ilvl="6" w:tplc="0409000F" w:tentative="1">
+      <w:start w:val="1"/>
+      <w:numFmt w:val="decimal"/>
+      <w:lvlText w:val="%7."/>
+      <w:lvlJc w:val="left"/>
+      <w:pPr>
+        <w:ind w:left="5760" w:hanging="360"/>
+      </w:pPr>
+    </w:lvl>
+    <w:lvl w:ilvl="7" w:tplc="04090019" w:tentative="1">
+      <w:start w:val="1"/>
+      <w:numFmt w:val="lowerLetter"/>
+      <w:lvlText w:val="%8."/>
+      <w:lvlJc w:val="left"/>
+      <w:pPr>
+        <w:ind w:left="6480" w:hanging="360"/>
+      </w:pPr>
+    </w:lvl>
+    <w:lvl w:ilvl="8" w:tplc="0409001B" w:tentative="1">
+      <w:start w:val="1"/>
+      <w:numFmt w:val="lowerRoman"/>
+      <w:lvlText w:val="%9."/>
+      <w:lvlJc w:val="right"/>
+      <w:pPr>
+        <w:ind w:left="7200" w:hanging="180"/>
+      </w:pPr>
+    </w:lvl>
+  </w:abstractNum>
+  <w:abstractNum w:abstractNumId="4" w15:restartNumberingAfterBreak="0">
     <w:nsid w:val="476D5C51"/>
     <w:multiLevelType w:val="hybridMultilevel"/>
     <w:tmpl w:val="2604D082"/>
@@ -403,10 +1153,96 @@
       </w:rPr>
     </w:lvl>
   </w:abstractNum>
-  <w:abstractNum w:abstractNumId="2" w15:restartNumberingAfterBreak="0">
+  <w:abstractNum w:abstractNumId="5" w15:restartNumberingAfterBreak="0">
+    <w:nsid w:val="58D816D9"/>
+    <w:multiLevelType w:val="hybridMultilevel"/>
+    <w:tmpl w:val="8DC413E2"/>
+    <w:lvl w:ilvl="0" w:tplc="04090017">
+      <w:start w:val="1"/>
+      <w:numFmt w:val="lowerLetter"/>
+      <w:lvlText w:val="%1)"/>
+      <w:lvlJc w:val="left"/>
+      <w:pPr>
+        <w:ind w:left="1080" w:hanging="360"/>
+      </w:pPr>
+    </w:lvl>
+    <w:lvl w:ilvl="1" w:tplc="04090019" w:tentative="1">
+      <w:start w:val="1"/>
+      <w:numFmt w:val="lowerLetter"/>
+      <w:lvlText w:val="%2."/>
+      <w:lvlJc w:val="left"/>
+      <w:pPr>
+        <w:ind w:left="1800" w:hanging="360"/>
+      </w:pPr>
+    </w:lvl>
+    <w:lvl w:ilvl="2" w:tplc="0409001B" w:tentative="1">
+      <w:start w:val="1"/>
+      <w:numFmt w:val="lowerRoman"/>
+      <w:lvlText w:val="%3."/>
+      <w:lvlJc w:val="right"/>
+      <w:pPr>
+        <w:ind w:left="2520" w:hanging="180"/>
+      </w:pPr>
+    </w:lvl>
+    <w:lvl w:ilvl="3" w:tplc="0409000F" w:tentative="1">
+      <w:start w:val="1"/>
+      <w:numFmt w:val="decimal"/>
+      <w:lvlText w:val="%4."/>
+      <w:lvlJc w:val="left"/>
+      <w:pPr>
+        <w:ind w:left="3240" w:hanging="360"/>
+      </w:pPr>
+    </w:lvl>
+    <w:lvl w:ilvl="4" w:tplc="04090019" w:tentative="1">
+      <w:start w:val="1"/>
+      <w:numFmt w:val="lowerLetter"/>
+      <w:lvlText w:val="%5."/>
+      <w:lvlJc w:val="left"/>
+      <w:pPr>
+        <w:ind w:left="3960" w:hanging="360"/>
+      </w:pPr>
+    </w:lvl>
+    <w:lvl w:ilvl="5" w:tplc="0409001B" w:tentative="1">
+      <w:start w:val="1"/>
+      <w:numFmt w:val="lowerRoman"/>
+      <w:lvlText w:val="%6."/>
+      <w:lvlJc w:val="right"/>
+      <w:pPr>
+        <w:ind w:left="4680" w:hanging="180"/>
+      </w:pPr>
+    </w:lvl>
+    <w:lvl w:ilvl="6" w:tplc="0409000F" w:tentative="1">
+      <w:start w:val="1"/>
+      <w:numFmt w:val="decimal"/>
+      <w:lvlText w:val="%7."/>
+      <w:lvlJc w:val="left"/>
+      <w:pPr>
+        <w:ind w:left="5400" w:hanging="360"/>
+      </w:pPr>
+    </w:lvl>
+    <w:lvl w:ilvl="7" w:tplc="04090019" w:tentative="1">
+      <w:start w:val="1"/>
+      <w:numFmt w:val="lowerLetter"/>
+      <w:lvlText w:val="%8."/>
+      <w:lvlJc w:val="left"/>
+      <w:pPr>
+        <w:ind w:left="6120" w:hanging="360"/>
+      </w:pPr>
+    </w:lvl>
+    <w:lvl w:ilvl="8" w:tplc="0409001B" w:tentative="1">
+      <w:start w:val="1"/>
+      <w:numFmt w:val="lowerRoman"/>
+      <w:lvlText w:val="%9."/>
+      <w:lvlJc w:val="right"/>
+      <w:pPr>
+        <w:ind w:left="6840" w:hanging="180"/>
+      </w:pPr>
+    </w:lvl>
+  </w:abstractNum>
+  <w:abstractNum w:abstractNumId="6" w15:restartNumberingAfterBreak="0">
     <w:nsid w:val="5E6F1283"/>
     <w:multiLevelType w:val="hybridMultilevel"/>
-    <w:tmpl w:val="78C81B9E"/>
+    <w:tmpl w:val="4A76045C"/>
     <w:lvl w:ilvl="0" w:tplc="0409000F">
       <w:start w:val="1"/>
       <w:numFmt w:val="decimal"/>
@@ -419,7 +1255,7 @@
         <w:rFonts w:hint="default"/>
       </w:rPr>
     </w:lvl>
-    <w:lvl w:ilvl="1" w:tplc="04090019" w:tentative="1">
+    <w:lvl w:ilvl="1" w:tplc="04090019">
       <w:start w:val="1"/>
       <w:numFmt w:val="lowerLetter"/>
       <w:lvlText w:val="%2."/>
@@ -492,20 +1328,121 @@
       </w:pPr>
     </w:lvl>
   </w:abstractNum>
+  <w:abstractNum w:abstractNumId="7" w15:restartNumberingAfterBreak="0">
+    <w:nsid w:val="73E02493"/>
+    <w:multiLevelType w:val="hybridMultilevel"/>
+    <w:tmpl w:val="87A08152"/>
+    <w:lvl w:ilvl="0" w:tplc="04090017">
+      <w:start w:val="1"/>
+      <w:numFmt w:val="lowerLetter"/>
+      <w:lvlText w:val="%1)"/>
+      <w:lvlJc w:val="left"/>
+      <w:pPr>
+        <w:ind w:left="720" w:hanging="360"/>
+      </w:pPr>
+    </w:lvl>
+    <w:lvl w:ilvl="1" w:tplc="04090019" w:tentative="1">
+      <w:start w:val="1"/>
+      <w:numFmt w:val="lowerLetter"/>
+      <w:lvlText w:val="%2."/>
+      <w:lvlJc w:val="left"/>
+      <w:pPr>
+        <w:ind w:left="1440" w:hanging="360"/>
+      </w:pPr>
+    </w:lvl>
+    <w:lvl w:ilvl="2" w:tplc="0409001B" w:tentative="1">
+      <w:start w:val="1"/>
+      <w:numFmt w:val="lowerRoman"/>
+      <w:lvlText w:val="%3."/>
+      <w:lvlJc w:val="right"/>
+      <w:pPr>
+        <w:ind w:left="2160" w:hanging="180"/>
+      </w:pPr>
+    </w:lvl>
+    <w:lvl w:ilvl="3" w:tplc="0409000F" w:tentative="1">
+      <w:start w:val="1"/>
+      <w:numFmt w:val="decimal"/>
+      <w:lvlText w:val="%4."/>
+      <w:lvlJc w:val="left"/>
+      <w:pPr>
+        <w:ind w:left="2880" w:hanging="360"/>
+      </w:pPr>
+    </w:lvl>
+    <w:lvl w:ilvl="4" w:tplc="04090019" w:tentative="1">
+      <w:start w:val="1"/>
+      <w:numFmt w:val="lowerLetter"/>
+      <w:lvlText w:val="%5."/>
+      <w:lvlJc w:val="left"/>
+      <w:pPr>
+        <w:ind w:left="3600" w:hanging="360"/>
+      </w:pPr>
+    </w:lvl>
+    <w:lvl w:ilvl="5" w:tplc="0409001B" w:tentative="1">
+      <w:start w:val="1"/>
+      <w:numFmt w:val="lowerRoman"/>
+      <w:lvlText w:val="%6."/>
+      <w:lvlJc w:val="right"/>
+      <w:pPr>
+        <w:ind w:left="4320" w:hanging="180"/>
+      </w:pPr>
+    </w:lvl>
+    <w:lvl w:ilvl="6" w:tplc="0409000F" w:tentative="1">
+      <w:start w:val="1"/>
+      <w:numFmt w:val="decimal"/>
+      <w:lvlText w:val="%7."/>
+      <w:lvlJc w:val="left"/>
+      <w:pPr>
+        <w:ind w:left="5040" w:hanging="360"/>
+      </w:pPr>
+    </w:lvl>
+    <w:lvl w:ilvl="7" w:tplc="04090019" w:tentative="1">
+      <w:start w:val="1"/>
+      <w:numFmt w:val="lowerLetter"/>
+      <w:lvlText w:val="%8."/>
+      <w:lvlJc w:val="left"/>
+      <w:pPr>
+        <w:ind w:left="5760" w:hanging="360"/>
+      </w:pPr>
+    </w:lvl>
+    <w:lvl w:ilvl="8" w:tplc="0409001B" w:tentative="1">
+      <w:start w:val="1"/>
+      <w:numFmt w:val="lowerRoman"/>
+      <w:lvlText w:val="%9."/>
+      <w:lvlJc w:val="right"/>
+      <w:pPr>
+        <w:ind w:left="6480" w:hanging="180"/>
+      </w:pPr>
+    </w:lvl>
+  </w:abstractNum>
   <w:num w:numId="1">
+    <w:abstractNumId w:val="2"/>
+  </w:num>
+  <w:num w:numId="2">
+    <w:abstractNumId w:val="4"/>
+  </w:num>
+  <w:num w:numId="3">
+    <w:abstractNumId w:val="6"/>
+  </w:num>
+  <w:num w:numId="4">
     <w:abstractNumId w:val="0"/>
   </w:num>
-  <w:num w:numId="2">
+  <w:num w:numId="5">
+    <w:abstractNumId w:val="3"/>
+  </w:num>
+  <w:num w:numId="6">
+    <w:abstractNumId w:val="5"/>
+  </w:num>
+  <w:num w:numId="7">
     <w:abstractNumId w:val="1"/>
   </w:num>
-  <w:num w:numId="3">
-    <w:abstractNumId w:val="2"/>
+  <w:num w:numId="8">
+    <w:abstractNumId w:val="7"/>
   </w:num>
 </w:numbering>
 </file>
 
 <file path=word/styles.xml><?xml version="1.0" encoding="utf-8"?>
-<w:styles xmlns:mc="http://schemas.openxmlformats.org/markup-compatibility/2006" xmlns:r="http://schemas.openxmlformats.org/officeDocument/2006/relationships" xmlns:w="http://schemas.openxmlformats.org/wordprocessingml/2006/main" xmlns:w14="http://schemas.microsoft.com/office/word/2010/wordml" xmlns:w15="http://schemas.microsoft.com/office/word/2012/wordml" xmlns:w16cex="http://schemas.microsoft.com/office/word/2018/wordml/cex" xmlns:w16cid="http://schemas.microsoft.com/office/word/2016/wordml/cid" xmlns:w16="http://schemas.microsoft.com/office/word/2018/wordml" xmlns:w16sdtdh="http://schemas.microsoft.com/office/word/2020/wordml/sdtdatahash" xmlns:w16se="http://schemas.microsoft.com/office/word/2015/wordml/symex" mc:Ignorable="w14 w15 w16se w16cid w16 w16cex w16sdtdh">
+<w:styles xmlns:mc="http://schemas.openxmlformats.org/markup-compatibility/2006" xmlns:r="http://schemas.openxmlformats.org/officeDocument/2006/relationships" xmlns:w="http://schemas.openxmlformats.org/wordprocessingml/2006/main" xmlns:w14="http://schemas.microsoft.com/office/word/2010/wordml" xmlns:w15="http://schemas.microsoft.com/office/word/2012/wordml" xmlns:w16cex="http://schemas.microsoft.com/office/word/2018/wordml/cex" xmlns:w16cid="http://schemas.microsoft.com/office/word/2016/wordml/cid" xmlns:w16="http://schemas.microsoft.com/office/word/2018/wordml" xmlns:w16se="http://schemas.microsoft.com/office/word/2015/wordml/symex" mc:Ignorable="w14 w15 w16se w16cid w16 w16cex">
   <w:docDefaults>
     <w:rPrDefault>
       <w:rPr>
@@ -627,6 +1564,7 @@
     <w:lsdException w:name="HTML Sample" w:semiHidden="1" w:unhideWhenUsed="1"/>
     <w:lsdException w:name="HTML Typewriter" w:semiHidden="1" w:unhideWhenUsed="1"/>
     <w:lsdException w:name="HTML Variable" w:semiHidden="1" w:unhideWhenUsed="1"/>
+    <w:lsdException w:name="Normal Table" w:semiHidden="1" w:unhideWhenUsed="1"/>
     <w:lsdException w:name="annotation subject" w:semiHidden="1" w:unhideWhenUsed="1"/>
     <w:lsdException w:name="No List" w:semiHidden="1" w:unhideWhenUsed="1"/>
     <w:lsdException w:name="Outline List 1" w:semiHidden="1" w:unhideWhenUsed="1"/>
@@ -673,8 +1611,10 @@
     <w:lsdException w:name="Table Subtle 2" w:semiHidden="1" w:unhideWhenUsed="1"/>
     <w:lsdException w:name="Table Web 1" w:semiHidden="1" w:unhideWhenUsed="1"/>
     <w:lsdException w:name="Table Web 2" w:semiHidden="1" w:unhideWhenUsed="1"/>
+    <w:lsdException w:name="Table Web 3" w:semiHidden="1" w:unhideWhenUsed="1"/>
     <w:lsdException w:name="Balloon Text" w:semiHidden="1" w:unhideWhenUsed="1"/>
     <w:lsdException w:name="Table Grid" w:uiPriority="39"/>
+    <w:lsdException w:name="Table Theme" w:semiHidden="1" w:unhideWhenUsed="1"/>
     <w:lsdException w:name="Placeholder Text" w:semiHidden="1"/>
     <w:lsdException w:name="No Spacing" w:uiPriority="1" w:qFormat="1"/>
     <w:lsdException w:name="Light Shading" w:uiPriority="60"/>

</xml_diff>